<commit_message>
cambio en informe ETL
</commit_message>
<xml_diff>
--- a/Documentacion/Analisis de datos- ETL.docx
+++ b/Documentacion/Analisis de datos- ETL.docx
@@ -131,33 +131,103 @@
         <w:rPr>
           <w:lang w:val="es-AR"/>
         </w:rPr>
-        <w:t xml:space="preserve"> informacíón de un solo mes completo: Julio 2017, el final de junio 2017 y principios de agosto 2017.</w:t>
-      </w:r>
-    </w:p>
-    <w:p>
-      <w:pPr>
-        <w:rPr>
-          <w:lang w:val="es-AR"/>
-        </w:rPr>
-      </w:pPr>
-      <w:r>
-        <w:rPr>
-          <w:lang w:val="es-AR"/>
-        </w:rPr>
-        <w:t>Ninguna tabla presenta nulos que haya que rellenar, ni filas duplicadas. En la de bookings, que tiene campo numérico, encontramos un 2% de outliers, pero consideramos que son eventos puntuales de la operatoria normal de la empresa. De ser necesario, estos outliers se identificarán al momento de hacer el ETL del Dashboard en PBI.</w:t>
-      </w:r>
-    </w:p>
-    <w:p>
-      <w:pPr>
-        <w:rPr>
-          <w:lang w:val="es-AR"/>
-        </w:rPr>
-      </w:pPr>
-      <w:r>
-        <w:rPr>
-          <w:lang w:val="es-AR"/>
-        </w:rPr>
-        <w:t>La tabla de boarding_passes, no tiene boarding_no único asociado a cada ticket, se repiten los números.</w:t>
+        <w:t xml:space="preserve"> </w:t>
+      </w:r>
+      <w:proofErr w:type="spellStart"/>
+      <w:r>
+        <w:rPr>
+          <w:lang w:val="es-AR"/>
+        </w:rPr>
+        <w:t>informacíón</w:t>
+      </w:r>
+      <w:proofErr w:type="spellEnd"/>
+      <w:r>
+        <w:rPr>
+          <w:lang w:val="es-AR"/>
+        </w:rPr>
+        <w:t xml:space="preserve"> de un solo mes completo: Julio 2017, el final de junio 2017 y principios de agosto 2017.</w:t>
+      </w:r>
+    </w:p>
+    <w:p>
+      <w:pPr>
+        <w:rPr>
+          <w:lang w:val="es-AR"/>
+        </w:rPr>
+      </w:pPr>
+      <w:r>
+        <w:rPr>
+          <w:lang w:val="es-AR"/>
+        </w:rPr>
+        <w:t xml:space="preserve">Ninguna tabla presenta nulos que haya que rellenar, ni filas duplicadas. En la de </w:t>
+      </w:r>
+      <w:proofErr w:type="spellStart"/>
+      <w:r>
+        <w:rPr>
+          <w:lang w:val="es-AR"/>
+        </w:rPr>
+        <w:t>bookings</w:t>
+      </w:r>
+      <w:proofErr w:type="spellEnd"/>
+      <w:r>
+        <w:rPr>
+          <w:lang w:val="es-AR"/>
+        </w:rPr>
+        <w:t xml:space="preserve">, que tiene campo numérico, encontramos un 2% de </w:t>
+      </w:r>
+      <w:proofErr w:type="spellStart"/>
+      <w:r>
+        <w:rPr>
+          <w:lang w:val="es-AR"/>
+        </w:rPr>
+        <w:t>outliers</w:t>
+      </w:r>
+      <w:proofErr w:type="spellEnd"/>
+      <w:r>
+        <w:rPr>
+          <w:lang w:val="es-AR"/>
+        </w:rPr>
+        <w:t xml:space="preserve">, pero consideramos que son eventos puntuales de la operatoria normal de la empresa. De ser necesario, estos </w:t>
+      </w:r>
+      <w:proofErr w:type="spellStart"/>
+      <w:r>
+        <w:rPr>
+          <w:lang w:val="es-AR"/>
+        </w:rPr>
+        <w:t>outliers</w:t>
+      </w:r>
+      <w:proofErr w:type="spellEnd"/>
+      <w:r>
+        <w:rPr>
+          <w:lang w:val="es-AR"/>
+        </w:rPr>
+        <w:t xml:space="preserve"> se identificarán al momento de hacer el ETL del </w:t>
+      </w:r>
+      <w:proofErr w:type="spellStart"/>
+      <w:r>
+        <w:rPr>
+          <w:lang w:val="es-AR"/>
+        </w:rPr>
+        <w:t>Dashboard</w:t>
+      </w:r>
+      <w:proofErr w:type="spellEnd"/>
+      <w:r>
+        <w:rPr>
+          <w:lang w:val="es-AR"/>
+        </w:rPr>
+        <w:t xml:space="preserve"> en PBI.</w:t>
+      </w:r>
+    </w:p>
+    <w:p>
+      <w:pPr>
+        <w:rPr>
+          <w:lang w:val="es-AR"/>
+        </w:rPr>
+      </w:pPr>
+      <w:r>
+        <w:rPr>
+          <w:lang w:val="es-AR"/>
+        </w:rPr>
+        <w:t>Las tablas de boarding_passes, ticket_flights y seats no tienen identificador único. Hay que crearles un id.</w:t>
       </w:r>
     </w:p>
     <w:p>
@@ -1067,7 +1137,21 @@
         <w:rPr>
           <w:lang w:val="es-AR"/>
         </w:rPr>
-        <w:t xml:space="preserve">Llama la atención su rango y su desviación std respecto a la media. </w:t>
+        <w:t xml:space="preserve">Llama la atención su rango y su desviación </w:t>
+      </w:r>
+      <w:proofErr w:type="spellStart"/>
+      <w:r>
+        <w:rPr>
+          <w:lang w:val="es-AR"/>
+        </w:rPr>
+        <w:t>std</w:t>
+      </w:r>
+      <w:proofErr w:type="spellEnd"/>
+      <w:r>
+        <w:rPr>
+          <w:lang w:val="es-AR"/>
+        </w:rPr>
+        <w:t xml:space="preserve"> respecto a la media. </w:t>
       </w:r>
     </w:p>
     <w:p>
@@ -1134,7 +1218,21 @@
         <w:rPr>
           <w:lang w:val="es-AR"/>
         </w:rPr>
-        <w:t xml:space="preserve"> llama la atención su rango y su desviación std. </w:t>
+        <w:t xml:space="preserve"> llama la atención su rango y su desviación </w:t>
+      </w:r>
+      <w:proofErr w:type="spellStart"/>
+      <w:r>
+        <w:rPr>
+          <w:lang w:val="es-AR"/>
+        </w:rPr>
+        <w:t>std</w:t>
+      </w:r>
+      <w:proofErr w:type="spellEnd"/>
+      <w:r>
+        <w:rPr>
+          <w:lang w:val="es-AR"/>
+        </w:rPr>
+        <w:t xml:space="preserve">. </w:t>
       </w:r>
     </w:p>
     <w:p>
@@ -1179,7 +1277,21 @@
         <w:rPr>
           <w:lang w:val="es-AR"/>
         </w:rPr>
-        <w:t xml:space="preserve"> 5.141 se consideran outliers porque están a 3 desviaciones standard de la media, y es casi un 2% de la base.</w:t>
+        <w:t xml:space="preserve"> 5.141 se consideran </w:t>
+      </w:r>
+      <w:proofErr w:type="spellStart"/>
+      <w:r>
+        <w:rPr>
+          <w:lang w:val="es-AR"/>
+        </w:rPr>
+        <w:t>outliers</w:t>
+      </w:r>
+      <w:proofErr w:type="spellEnd"/>
+      <w:r>
+        <w:rPr>
+          <w:lang w:val="es-AR"/>
+        </w:rPr>
+        <w:t xml:space="preserve"> porque están a 3 desviaciones standard de la media, y es casi un 2% de la base.</w:t>
       </w:r>
     </w:p>
     <w:p>
@@ -1619,7 +1731,35 @@
         <w:rPr>
           <w:lang w:val="es-AR"/>
         </w:rPr>
-        <w:t>No se corregirán los outliers por ser eventos particulares de la operatoria normal de la empresa. De ser necesario, se agregará una columna al momento de realizar el dashboard para ´poder identificarlos y filtrarlos.</w:t>
+        <w:t xml:space="preserve">No se corregirán los </w:t>
+      </w:r>
+      <w:proofErr w:type="spellStart"/>
+      <w:r>
+        <w:rPr>
+          <w:lang w:val="es-AR"/>
+        </w:rPr>
+        <w:t>outliers</w:t>
+      </w:r>
+      <w:proofErr w:type="spellEnd"/>
+      <w:r>
+        <w:rPr>
+          <w:lang w:val="es-AR"/>
+        </w:rPr>
+        <w:t xml:space="preserve"> por ser eventos particulares de la operatoria normal de la empresa. De ser necesario, se agregará una columna al momento de realizar el </w:t>
+      </w:r>
+      <w:proofErr w:type="spellStart"/>
+      <w:r>
+        <w:rPr>
+          <w:lang w:val="es-AR"/>
+        </w:rPr>
+        <w:t>dashboard</w:t>
+      </w:r>
+      <w:proofErr w:type="spellEnd"/>
+      <w:r>
+        <w:rPr>
+          <w:lang w:val="es-AR"/>
+        </w:rPr>
+        <w:t xml:space="preserve"> para ´poder identificarlos y filtrarlos.</w:t>
       </w:r>
     </w:p>
     <w:p>
@@ -1897,11 +2037,19 @@
           <w:lang w:val="es-AR"/>
         </w:rPr>
       </w:pPr>
-      <w:r>
-        <w:rPr>
-          <w:lang w:val="es-AR"/>
-        </w:rPr>
-        <w:t>Outliers. No hay columnas numéricas.</w:t>
+      <w:proofErr w:type="spellStart"/>
+      <w:r>
+        <w:rPr>
+          <w:lang w:val="es-AR"/>
+        </w:rPr>
+        <w:t>Outliers</w:t>
+      </w:r>
+      <w:proofErr w:type="spellEnd"/>
+      <w:r>
+        <w:rPr>
+          <w:lang w:val="es-AR"/>
+        </w:rPr>
+        <w:t>. No hay columnas numéricas.</w:t>
       </w:r>
     </w:p>
     <w:p>
@@ -2197,11 +2345,19 @@
           <w:lang w:val="es-AR"/>
         </w:rPr>
       </w:pPr>
-      <w:r>
-        <w:rPr>
-          <w:lang w:val="es-AR"/>
-        </w:rPr>
-        <w:t>Outliers. No hay columnas numéricas.</w:t>
+      <w:proofErr w:type="spellStart"/>
+      <w:r>
+        <w:rPr>
+          <w:lang w:val="es-AR"/>
+        </w:rPr>
+        <w:t>Outliers</w:t>
+      </w:r>
+      <w:proofErr w:type="spellEnd"/>
+      <w:r>
+        <w:rPr>
+          <w:lang w:val="es-AR"/>
+        </w:rPr>
+        <w:t>. No hay columnas numéricas.</w:t>
       </w:r>
     </w:p>
     <w:p>
@@ -2255,7 +2411,27 @@
           <w:szCs w:val="21"/>
           <w:lang w:val="es-AR"/>
         </w:rPr>
-        <w:t xml:space="preserve">'boarding_no' </w:t>
+        <w:t>'</w:t>
+      </w:r>
+      <w:proofErr w:type="spellStart"/>
+      <w:r>
+        <w:rPr>
+          <w:rFonts w:ascii="Courier New" w:eastAsia="Courier New" w:hAnsi="Courier New" w:cs="Courier New"/>
+          <w:sz w:val="21"/>
+          <w:szCs w:val="21"/>
+          <w:lang w:val="es-AR"/>
+        </w:rPr>
+        <w:t>boarding_no</w:t>
+      </w:r>
+      <w:proofErr w:type="spellEnd"/>
+      <w:r>
+        <w:rPr>
+          <w:rFonts w:ascii="Courier New" w:eastAsia="Courier New" w:hAnsi="Courier New" w:cs="Courier New"/>
+          <w:sz w:val="21"/>
+          <w:szCs w:val="21"/>
+          <w:lang w:val="es-AR"/>
+        </w:rPr>
+        <w:t xml:space="preserve">' </w:t>
       </w:r>
       <w:r>
         <w:rPr>
@@ -2270,7 +2446,27 @@
           <w:szCs w:val="21"/>
           <w:lang w:val="es-AR"/>
         </w:rPr>
-        <w:t xml:space="preserve">'boarding_no' </w:t>
+        <w:t>'</w:t>
+      </w:r>
+      <w:proofErr w:type="spellStart"/>
+      <w:r>
+        <w:rPr>
+          <w:rFonts w:ascii="Courier New" w:eastAsia="Courier New" w:hAnsi="Courier New" w:cs="Courier New"/>
+          <w:sz w:val="21"/>
+          <w:szCs w:val="21"/>
+          <w:lang w:val="es-AR"/>
+        </w:rPr>
+        <w:t>boarding_no</w:t>
+      </w:r>
+      <w:proofErr w:type="spellEnd"/>
+      <w:r>
+        <w:rPr>
+          <w:rFonts w:ascii="Courier New" w:eastAsia="Courier New" w:hAnsi="Courier New" w:cs="Courier New"/>
+          <w:sz w:val="21"/>
+          <w:szCs w:val="21"/>
+          <w:lang w:val="es-AR"/>
+        </w:rPr>
+        <w:t xml:space="preserve">' </w:t>
       </w:r>
       <w:r>
         <w:rPr>
@@ -6322,7 +6518,6 @@
   <w:style w:type="character" w:default="1" w:styleId="Fuentedeprrafopredeter">
     <w:name w:val="Default Paragraph Font"/>
     <w:uiPriority w:val="1"/>
-    <w:semiHidden/>
     <w:unhideWhenUsed/>
   </w:style>
   <w:style w:type="table" w:default="1" w:styleId="Tablanormal">

</xml_diff>

<commit_message>
Actualizacion ETL, flights \N
</commit_message>
<xml_diff>
--- a/Documentacion/Analisis de datos- ETL.docx
+++ b/Documentacion/Analisis de datos- ETL.docx
@@ -158,7 +158,27 @@
         <w:rPr>
           <w:lang w:val="es-AR"/>
         </w:rPr>
-        <w:t xml:space="preserve">Ninguna tabla presenta nulos que haya que rellenar, ni filas duplicadas. En la de </w:t>
+        <w:t xml:space="preserve">En la tabla de </w:t>
+      </w:r>
+      <w:proofErr w:type="gramStart"/>
+      <w:r>
+        <w:rPr>
+          <w:lang w:val="es-AR"/>
+        </w:rPr>
+        <w:t>flights ,</w:t>
+      </w:r>
+      <w:proofErr w:type="gramEnd"/>
+      <w:r>
+        <w:rPr>
+          <w:lang w:val="es-AR"/>
+        </w:rPr>
+        <w:t xml:space="preserve"> la columnas actual_departure y actual_arrival tienen un 50% de valores ‘/N’. Se asume que son vuelos que están en horario. Del resto de las tablas, ninguna tabla presenta nulos que haya que rellenar, ni filas duplicadas. </w:t>
+      </w:r>
+      <w:r>
+        <w:rPr>
+          <w:lang w:val="es-AR"/>
+        </w:rPr>
+        <w:t xml:space="preserve">En la de </w:t>
       </w:r>
       <w:proofErr w:type="spellStart"/>
       <w:r>
@@ -727,6 +747,7 @@
                 <w:sz w:val="21"/>
                 <w:szCs w:val="21"/>
               </w:rPr>
+              <w:lastRenderedPageBreak/>
               <w:t>std</w:t>
             </w:r>
           </w:p>
@@ -799,7 +820,6 @@
                 <w:sz w:val="21"/>
                 <w:szCs w:val="21"/>
               </w:rPr>
-              <w:lastRenderedPageBreak/>
               <w:t>min</w:t>
             </w:r>
           </w:p>
@@ -1467,6 +1487,7 @@
           <w:sz w:val="21"/>
           <w:szCs w:val="21"/>
         </w:rPr>
+        <w:lastRenderedPageBreak/>
         <w:t>50%       398,600.00</w:t>
       </w:r>
     </w:p>
@@ -1501,7 +1522,6 @@
           <w:sz w:val="21"/>
           <w:szCs w:val="21"/>
         </w:rPr>
-        <w:lastRenderedPageBreak/>
         <w:t>max     1,204,500.00</w:t>
       </w:r>
     </w:p>
@@ -1849,6 +1869,7 @@
           <w:sz w:val="20"/>
           <w:szCs w:val="20"/>
         </w:rPr>
+        <w:lastRenderedPageBreak/>
         <w:t>(366733, 3)</w:t>
       </w:r>
     </w:p>
@@ -1862,7 +1883,6 @@
       </w:pPr>
       <w:proofErr w:type="spellStart"/>
       <w:r>
-        <w:lastRenderedPageBreak/>
         <w:t>Columnas</w:t>
       </w:r>
       <w:proofErr w:type="spellEnd"/>
@@ -2990,776 +3010,6 @@
         <w:ind w:left="720"/>
       </w:pPr>
     </w:p>
-    <w:tbl>
-      <w:tblPr>
-        <w:tblStyle w:val="a0"/>
-        <w:tblW w:w="7200" w:type="dxa"/>
-        <w:tblInd w:w="0" w:type="dxa"/>
-        <w:tblBorders>
-          <w:top w:val="nil"/>
-          <w:left w:val="nil"/>
-          <w:bottom w:val="nil"/>
-          <w:right w:val="nil"/>
-          <w:insideH w:val="nil"/>
-          <w:insideV w:val="nil"/>
-        </w:tblBorders>
-        <w:tblLayout w:type="fixed"/>
-        <w:tblLook w:val="0600" w:firstRow="0" w:lastRow="0" w:firstColumn="0" w:lastColumn="0" w:noHBand="1" w:noVBand="1"/>
-      </w:tblPr>
-      <w:tblGrid>
-        <w:gridCol w:w="1965"/>
-        <w:gridCol w:w="1200"/>
-        <w:gridCol w:w="1380"/>
-        <w:gridCol w:w="1275"/>
-        <w:gridCol w:w="1380"/>
-      </w:tblGrid>
-      <w:tr>
-        <w:trPr>
-          <w:trHeight w:val="435"/>
-        </w:trPr>
-        <w:tc>
-          <w:tcPr>
-            <w:tcW w:w="1965" w:type="dxa"/>
-            <w:tcBorders>
-              <w:top w:val="nil"/>
-              <w:left w:val="nil"/>
-              <w:bottom w:val="nil"/>
-              <w:right w:val="nil"/>
-            </w:tcBorders>
-            <w:tcMar>
-              <w:top w:w="60" w:type="dxa"/>
-              <w:left w:w="120" w:type="dxa"/>
-              <w:bottom w:w="60" w:type="dxa"/>
-              <w:right w:w="120" w:type="dxa"/>
-            </w:tcMar>
-            <w:vAlign w:val="center"/>
-          </w:tcPr>
-          <w:p>
-            <w:pPr>
-              <w:ind w:left="720"/>
-              <w:jc w:val="right"/>
-              <w:rPr>
-                <w:color w:val="CCCCCC"/>
-                <w:sz w:val="20"/>
-                <w:szCs w:val="20"/>
-              </w:rPr>
-            </w:pPr>
-          </w:p>
-        </w:tc>
-        <w:tc>
-          <w:tcPr>
-            <w:tcW w:w="1200" w:type="dxa"/>
-            <w:tcBorders>
-              <w:top w:val="nil"/>
-              <w:left w:val="nil"/>
-              <w:bottom w:val="nil"/>
-              <w:right w:val="nil"/>
-            </w:tcBorders>
-            <w:tcMar>
-              <w:top w:w="60" w:type="dxa"/>
-              <w:left w:w="120" w:type="dxa"/>
-              <w:bottom w:w="60" w:type="dxa"/>
-              <w:right w:w="120" w:type="dxa"/>
-            </w:tcMar>
-            <w:vAlign w:val="center"/>
-          </w:tcPr>
-          <w:p>
-            <w:pPr>
-              <w:ind w:left="720"/>
-              <w:jc w:val="right"/>
-              <w:rPr>
-                <w:color w:val="CCCCCC"/>
-                <w:sz w:val="20"/>
-                <w:szCs w:val="20"/>
-              </w:rPr>
-            </w:pPr>
-          </w:p>
-        </w:tc>
-        <w:tc>
-          <w:tcPr>
-            <w:tcW w:w="1380" w:type="dxa"/>
-            <w:tcBorders>
-              <w:top w:val="nil"/>
-              <w:left w:val="nil"/>
-              <w:bottom w:val="nil"/>
-              <w:right w:val="nil"/>
-            </w:tcBorders>
-            <w:tcMar>
-              <w:top w:w="60" w:type="dxa"/>
-              <w:left w:w="120" w:type="dxa"/>
-              <w:bottom w:w="60" w:type="dxa"/>
-              <w:right w:w="120" w:type="dxa"/>
-            </w:tcMar>
-            <w:vAlign w:val="center"/>
-          </w:tcPr>
-          <w:p>
-            <w:pPr>
-              <w:ind w:left="720"/>
-              <w:jc w:val="right"/>
-              <w:rPr>
-                <w:color w:val="CCCCCC"/>
-                <w:sz w:val="20"/>
-                <w:szCs w:val="20"/>
-              </w:rPr>
-            </w:pPr>
-          </w:p>
-        </w:tc>
-        <w:tc>
-          <w:tcPr>
-            <w:tcW w:w="1275" w:type="dxa"/>
-            <w:tcBorders>
-              <w:top w:val="nil"/>
-              <w:left w:val="nil"/>
-              <w:bottom w:val="nil"/>
-              <w:right w:val="nil"/>
-            </w:tcBorders>
-            <w:tcMar>
-              <w:top w:w="60" w:type="dxa"/>
-              <w:left w:w="120" w:type="dxa"/>
-              <w:bottom w:w="60" w:type="dxa"/>
-              <w:right w:w="120" w:type="dxa"/>
-            </w:tcMar>
-            <w:vAlign w:val="center"/>
-          </w:tcPr>
-          <w:p>
-            <w:pPr>
-              <w:ind w:left="720"/>
-              <w:jc w:val="right"/>
-              <w:rPr>
-                <w:color w:val="CCCCCC"/>
-                <w:sz w:val="20"/>
-                <w:szCs w:val="20"/>
-              </w:rPr>
-            </w:pPr>
-          </w:p>
-        </w:tc>
-        <w:tc>
-          <w:tcPr>
-            <w:tcW w:w="1380" w:type="dxa"/>
-            <w:shd w:val="clear" w:color="auto" w:fill="auto"/>
-            <w:tcMar>
-              <w:top w:w="100" w:type="dxa"/>
-              <w:left w:w="100" w:type="dxa"/>
-              <w:bottom w:w="100" w:type="dxa"/>
-              <w:right w:w="100" w:type="dxa"/>
-            </w:tcMar>
-          </w:tcPr>
-          <w:p>
-            <w:pPr>
-              <w:ind w:left="720"/>
-              <w:jc w:val="right"/>
-              <w:rPr>
-                <w:color w:val="CCCCCC"/>
-                <w:sz w:val="20"/>
-                <w:szCs w:val="20"/>
-              </w:rPr>
-            </w:pPr>
-          </w:p>
-        </w:tc>
-      </w:tr>
-      <w:tr>
-        <w:trPr>
-          <w:trHeight w:val="435"/>
-        </w:trPr>
-        <w:tc>
-          <w:tcPr>
-            <w:tcW w:w="1965" w:type="dxa"/>
-            <w:vMerge w:val="restart"/>
-            <w:tcBorders>
-              <w:top w:val="nil"/>
-              <w:left w:val="nil"/>
-              <w:bottom w:val="nil"/>
-              <w:right w:val="nil"/>
-            </w:tcBorders>
-            <w:tcMar>
-              <w:top w:w="60" w:type="dxa"/>
-              <w:left w:w="120" w:type="dxa"/>
-              <w:bottom w:w="60" w:type="dxa"/>
-              <w:right w:w="120" w:type="dxa"/>
-            </w:tcMar>
-          </w:tcPr>
-          <w:p>
-            <w:pPr>
-              <w:ind w:left="720"/>
-              <w:jc w:val="right"/>
-              <w:rPr>
-                <w:color w:val="CCCCCC"/>
-                <w:sz w:val="20"/>
-                <w:szCs w:val="20"/>
-              </w:rPr>
-            </w:pPr>
-          </w:p>
-        </w:tc>
-        <w:tc>
-          <w:tcPr>
-            <w:tcW w:w="1200" w:type="dxa"/>
-            <w:tcBorders>
-              <w:top w:val="nil"/>
-              <w:left w:val="nil"/>
-              <w:bottom w:val="nil"/>
-              <w:right w:val="nil"/>
-            </w:tcBorders>
-            <w:tcMar>
-              <w:top w:w="60" w:type="dxa"/>
-              <w:left w:w="120" w:type="dxa"/>
-              <w:bottom w:w="60" w:type="dxa"/>
-              <w:right w:w="120" w:type="dxa"/>
-            </w:tcMar>
-          </w:tcPr>
-          <w:p>
-            <w:pPr>
-              <w:ind w:left="720"/>
-              <w:jc w:val="right"/>
-              <w:rPr>
-                <w:color w:val="CCCCCC"/>
-                <w:sz w:val="20"/>
-                <w:szCs w:val="20"/>
-              </w:rPr>
-            </w:pPr>
-          </w:p>
-        </w:tc>
-        <w:tc>
-          <w:tcPr>
-            <w:tcW w:w="1380" w:type="dxa"/>
-            <w:tcBorders>
-              <w:top w:val="nil"/>
-              <w:left w:val="nil"/>
-              <w:bottom w:val="nil"/>
-              <w:right w:val="nil"/>
-            </w:tcBorders>
-            <w:tcMar>
-              <w:top w:w="60" w:type="dxa"/>
-              <w:left w:w="120" w:type="dxa"/>
-              <w:bottom w:w="60" w:type="dxa"/>
-              <w:right w:w="120" w:type="dxa"/>
-            </w:tcMar>
-          </w:tcPr>
-          <w:p>
-            <w:pPr>
-              <w:ind w:left="720"/>
-              <w:jc w:val="right"/>
-              <w:rPr>
-                <w:color w:val="CCCCCC"/>
-                <w:sz w:val="20"/>
-                <w:szCs w:val="20"/>
-              </w:rPr>
-            </w:pPr>
-          </w:p>
-        </w:tc>
-        <w:tc>
-          <w:tcPr>
-            <w:tcW w:w="1275" w:type="dxa"/>
-            <w:tcBorders>
-              <w:top w:val="nil"/>
-              <w:left w:val="nil"/>
-              <w:bottom w:val="nil"/>
-              <w:right w:val="nil"/>
-            </w:tcBorders>
-            <w:tcMar>
-              <w:top w:w="60" w:type="dxa"/>
-              <w:left w:w="120" w:type="dxa"/>
-              <w:bottom w:w="60" w:type="dxa"/>
-              <w:right w:w="120" w:type="dxa"/>
-            </w:tcMar>
-          </w:tcPr>
-          <w:p>
-            <w:pPr>
-              <w:ind w:left="720"/>
-              <w:jc w:val="right"/>
-              <w:rPr>
-                <w:color w:val="CCCCCC"/>
-                <w:sz w:val="20"/>
-                <w:szCs w:val="20"/>
-              </w:rPr>
-            </w:pPr>
-          </w:p>
-        </w:tc>
-        <w:tc>
-          <w:tcPr>
-            <w:tcW w:w="1380" w:type="dxa"/>
-            <w:tcBorders>
-              <w:top w:val="nil"/>
-              <w:left w:val="nil"/>
-              <w:bottom w:val="nil"/>
-              <w:right w:val="nil"/>
-            </w:tcBorders>
-            <w:tcMar>
-              <w:top w:w="60" w:type="dxa"/>
-              <w:left w:w="120" w:type="dxa"/>
-              <w:bottom w:w="60" w:type="dxa"/>
-              <w:right w:w="120" w:type="dxa"/>
-            </w:tcMar>
-          </w:tcPr>
-          <w:p>
-            <w:pPr>
-              <w:ind w:left="720"/>
-              <w:jc w:val="right"/>
-              <w:rPr>
-                <w:color w:val="CCCCCC"/>
-                <w:sz w:val="20"/>
-                <w:szCs w:val="20"/>
-              </w:rPr>
-            </w:pPr>
-          </w:p>
-        </w:tc>
-      </w:tr>
-      <w:tr>
-        <w:trPr>
-          <w:trHeight w:val="435"/>
-        </w:trPr>
-        <w:tc>
-          <w:tcPr>
-            <w:tcW w:w="1965" w:type="dxa"/>
-            <w:vMerge/>
-            <w:tcBorders>
-              <w:top w:val="nil"/>
-              <w:left w:val="nil"/>
-              <w:bottom w:val="nil"/>
-              <w:right w:val="nil"/>
-            </w:tcBorders>
-            <w:shd w:val="clear" w:color="auto" w:fill="auto"/>
-            <w:tcMar>
-              <w:top w:w="100" w:type="dxa"/>
-              <w:left w:w="100" w:type="dxa"/>
-              <w:bottom w:w="100" w:type="dxa"/>
-              <w:right w:w="100" w:type="dxa"/>
-            </w:tcMar>
-          </w:tcPr>
-          <w:p>
-            <w:pPr>
-              <w:ind w:left="720"/>
-              <w:jc w:val="right"/>
-              <w:rPr>
-                <w:color w:val="CCCCCC"/>
-                <w:sz w:val="20"/>
-                <w:szCs w:val="20"/>
-              </w:rPr>
-            </w:pPr>
-          </w:p>
-        </w:tc>
-        <w:tc>
-          <w:tcPr>
-            <w:tcW w:w="1200" w:type="dxa"/>
-            <w:tcBorders>
-              <w:top w:val="nil"/>
-              <w:left w:val="nil"/>
-              <w:bottom w:val="nil"/>
-              <w:right w:val="nil"/>
-            </w:tcBorders>
-            <w:shd w:val="clear" w:color="auto" w:fill="auto"/>
-            <w:tcMar>
-              <w:top w:w="60" w:type="dxa"/>
-              <w:left w:w="120" w:type="dxa"/>
-              <w:bottom w:w="60" w:type="dxa"/>
-              <w:right w:w="120" w:type="dxa"/>
-            </w:tcMar>
-            <w:vAlign w:val="center"/>
-          </w:tcPr>
-          <w:p>
-            <w:pPr>
-              <w:ind w:left="720"/>
-              <w:jc w:val="right"/>
-              <w:rPr>
-                <w:color w:val="CCCCCC"/>
-                <w:sz w:val="20"/>
-                <w:szCs w:val="20"/>
-              </w:rPr>
-            </w:pPr>
-          </w:p>
-        </w:tc>
-        <w:tc>
-          <w:tcPr>
-            <w:tcW w:w="1380" w:type="dxa"/>
-            <w:tcBorders>
-              <w:top w:val="nil"/>
-              <w:left w:val="nil"/>
-              <w:bottom w:val="nil"/>
-              <w:right w:val="nil"/>
-            </w:tcBorders>
-            <w:shd w:val="clear" w:color="auto" w:fill="auto"/>
-            <w:tcMar>
-              <w:top w:w="60" w:type="dxa"/>
-              <w:left w:w="120" w:type="dxa"/>
-              <w:bottom w:w="60" w:type="dxa"/>
-              <w:right w:w="120" w:type="dxa"/>
-            </w:tcMar>
-          </w:tcPr>
-          <w:p>
-            <w:pPr>
-              <w:ind w:left="720"/>
-              <w:jc w:val="right"/>
-              <w:rPr>
-                <w:color w:val="CCCCCC"/>
-                <w:sz w:val="20"/>
-                <w:szCs w:val="20"/>
-              </w:rPr>
-            </w:pPr>
-          </w:p>
-        </w:tc>
-        <w:tc>
-          <w:tcPr>
-            <w:tcW w:w="1275" w:type="dxa"/>
-            <w:tcBorders>
-              <w:top w:val="nil"/>
-              <w:left w:val="nil"/>
-              <w:bottom w:val="nil"/>
-              <w:right w:val="nil"/>
-            </w:tcBorders>
-            <w:shd w:val="clear" w:color="auto" w:fill="auto"/>
-            <w:tcMar>
-              <w:top w:w="60" w:type="dxa"/>
-              <w:left w:w="120" w:type="dxa"/>
-              <w:bottom w:w="60" w:type="dxa"/>
-              <w:right w:w="120" w:type="dxa"/>
-            </w:tcMar>
-          </w:tcPr>
-          <w:p>
-            <w:pPr>
-              <w:ind w:left="720"/>
-              <w:jc w:val="right"/>
-              <w:rPr>
-                <w:color w:val="CCCCCC"/>
-                <w:sz w:val="20"/>
-                <w:szCs w:val="20"/>
-              </w:rPr>
-            </w:pPr>
-          </w:p>
-        </w:tc>
-        <w:tc>
-          <w:tcPr>
-            <w:tcW w:w="1380" w:type="dxa"/>
-            <w:tcBorders>
-              <w:top w:val="nil"/>
-              <w:left w:val="nil"/>
-              <w:bottom w:val="nil"/>
-              <w:right w:val="nil"/>
-            </w:tcBorders>
-            <w:shd w:val="clear" w:color="auto" w:fill="auto"/>
-            <w:tcMar>
-              <w:top w:w="60" w:type="dxa"/>
-              <w:left w:w="120" w:type="dxa"/>
-              <w:bottom w:w="60" w:type="dxa"/>
-              <w:right w:w="120" w:type="dxa"/>
-            </w:tcMar>
-          </w:tcPr>
-          <w:p>
-            <w:pPr>
-              <w:ind w:left="720"/>
-              <w:jc w:val="right"/>
-              <w:rPr>
-                <w:color w:val="CCCCCC"/>
-                <w:sz w:val="20"/>
-                <w:szCs w:val="20"/>
-              </w:rPr>
-            </w:pPr>
-          </w:p>
-        </w:tc>
-      </w:tr>
-      <w:tr>
-        <w:trPr>
-          <w:trHeight w:val="435"/>
-        </w:trPr>
-        <w:tc>
-          <w:tcPr>
-            <w:tcW w:w="1965" w:type="dxa"/>
-            <w:vMerge/>
-            <w:tcBorders>
-              <w:top w:val="nil"/>
-              <w:left w:val="nil"/>
-              <w:bottom w:val="nil"/>
-              <w:right w:val="nil"/>
-            </w:tcBorders>
-            <w:shd w:val="clear" w:color="auto" w:fill="auto"/>
-            <w:tcMar>
-              <w:top w:w="100" w:type="dxa"/>
-              <w:left w:w="100" w:type="dxa"/>
-              <w:bottom w:w="100" w:type="dxa"/>
-              <w:right w:w="100" w:type="dxa"/>
-            </w:tcMar>
-          </w:tcPr>
-          <w:p>
-            <w:pPr>
-              <w:ind w:left="720"/>
-              <w:jc w:val="right"/>
-              <w:rPr>
-                <w:color w:val="CCCCCC"/>
-                <w:sz w:val="20"/>
-                <w:szCs w:val="20"/>
-              </w:rPr>
-            </w:pPr>
-          </w:p>
-        </w:tc>
-        <w:tc>
-          <w:tcPr>
-            <w:tcW w:w="1200" w:type="dxa"/>
-            <w:tcBorders>
-              <w:top w:val="nil"/>
-              <w:left w:val="nil"/>
-              <w:bottom w:val="nil"/>
-              <w:right w:val="nil"/>
-            </w:tcBorders>
-            <w:shd w:val="clear" w:color="auto" w:fill="auto"/>
-            <w:tcMar>
-              <w:top w:w="60" w:type="dxa"/>
-              <w:left w:w="120" w:type="dxa"/>
-              <w:bottom w:w="60" w:type="dxa"/>
-              <w:right w:w="120" w:type="dxa"/>
-            </w:tcMar>
-            <w:vAlign w:val="center"/>
-          </w:tcPr>
-          <w:p>
-            <w:pPr>
-              <w:ind w:left="720"/>
-              <w:jc w:val="right"/>
-              <w:rPr>
-                <w:color w:val="CCCCCC"/>
-                <w:sz w:val="20"/>
-                <w:szCs w:val="20"/>
-              </w:rPr>
-            </w:pPr>
-          </w:p>
-        </w:tc>
-        <w:tc>
-          <w:tcPr>
-            <w:tcW w:w="1380" w:type="dxa"/>
-            <w:tcBorders>
-              <w:top w:val="nil"/>
-              <w:left w:val="nil"/>
-              <w:bottom w:val="nil"/>
-              <w:right w:val="nil"/>
-            </w:tcBorders>
-            <w:shd w:val="clear" w:color="auto" w:fill="auto"/>
-            <w:tcMar>
-              <w:top w:w="60" w:type="dxa"/>
-              <w:left w:w="120" w:type="dxa"/>
-              <w:bottom w:w="60" w:type="dxa"/>
-              <w:right w:w="120" w:type="dxa"/>
-            </w:tcMar>
-          </w:tcPr>
-          <w:p>
-            <w:pPr>
-              <w:ind w:left="720"/>
-              <w:jc w:val="right"/>
-              <w:rPr>
-                <w:color w:val="CCCCCC"/>
-                <w:sz w:val="20"/>
-                <w:szCs w:val="20"/>
-              </w:rPr>
-            </w:pPr>
-          </w:p>
-        </w:tc>
-        <w:tc>
-          <w:tcPr>
-            <w:tcW w:w="1275" w:type="dxa"/>
-            <w:tcBorders>
-              <w:top w:val="nil"/>
-              <w:left w:val="nil"/>
-              <w:bottom w:val="nil"/>
-              <w:right w:val="nil"/>
-            </w:tcBorders>
-            <w:shd w:val="clear" w:color="auto" w:fill="auto"/>
-            <w:tcMar>
-              <w:top w:w="60" w:type="dxa"/>
-              <w:left w:w="120" w:type="dxa"/>
-              <w:bottom w:w="60" w:type="dxa"/>
-              <w:right w:w="120" w:type="dxa"/>
-            </w:tcMar>
-          </w:tcPr>
-          <w:p>
-            <w:pPr>
-              <w:ind w:left="720"/>
-              <w:jc w:val="right"/>
-              <w:rPr>
-                <w:color w:val="CCCCCC"/>
-                <w:sz w:val="20"/>
-                <w:szCs w:val="20"/>
-              </w:rPr>
-            </w:pPr>
-          </w:p>
-        </w:tc>
-        <w:tc>
-          <w:tcPr>
-            <w:tcW w:w="1380" w:type="dxa"/>
-            <w:tcBorders>
-              <w:top w:val="nil"/>
-              <w:left w:val="nil"/>
-              <w:bottom w:val="nil"/>
-              <w:right w:val="nil"/>
-            </w:tcBorders>
-            <w:shd w:val="clear" w:color="auto" w:fill="auto"/>
-            <w:tcMar>
-              <w:top w:w="60" w:type="dxa"/>
-              <w:left w:w="120" w:type="dxa"/>
-              <w:bottom w:w="60" w:type="dxa"/>
-              <w:right w:w="120" w:type="dxa"/>
-            </w:tcMar>
-          </w:tcPr>
-          <w:p>
-            <w:pPr>
-              <w:ind w:left="720"/>
-              <w:jc w:val="right"/>
-              <w:rPr>
-                <w:color w:val="CCCCCC"/>
-                <w:sz w:val="20"/>
-                <w:szCs w:val="20"/>
-              </w:rPr>
-            </w:pPr>
-          </w:p>
-        </w:tc>
-      </w:tr>
-      <w:tr>
-        <w:trPr>
-          <w:trHeight w:val="435"/>
-        </w:trPr>
-        <w:tc>
-          <w:tcPr>
-            <w:tcW w:w="1965" w:type="dxa"/>
-            <w:vMerge/>
-            <w:tcBorders>
-              <w:top w:val="nil"/>
-              <w:left w:val="nil"/>
-              <w:bottom w:val="nil"/>
-              <w:right w:val="nil"/>
-            </w:tcBorders>
-            <w:shd w:val="clear" w:color="auto" w:fill="auto"/>
-            <w:tcMar>
-              <w:top w:w="100" w:type="dxa"/>
-              <w:left w:w="100" w:type="dxa"/>
-              <w:bottom w:w="100" w:type="dxa"/>
-              <w:right w:w="100" w:type="dxa"/>
-            </w:tcMar>
-          </w:tcPr>
-          <w:p>
-            <w:pPr>
-              <w:ind w:left="720"/>
-              <w:jc w:val="right"/>
-              <w:rPr>
-                <w:color w:val="CCCCCC"/>
-                <w:sz w:val="20"/>
-                <w:szCs w:val="20"/>
-              </w:rPr>
-            </w:pPr>
-          </w:p>
-        </w:tc>
-        <w:tc>
-          <w:tcPr>
-            <w:tcW w:w="1200" w:type="dxa"/>
-            <w:tcBorders>
-              <w:top w:val="nil"/>
-              <w:left w:val="nil"/>
-              <w:bottom w:val="nil"/>
-              <w:right w:val="nil"/>
-            </w:tcBorders>
-            <w:shd w:val="clear" w:color="auto" w:fill="auto"/>
-            <w:tcMar>
-              <w:top w:w="60" w:type="dxa"/>
-              <w:left w:w="120" w:type="dxa"/>
-              <w:bottom w:w="60" w:type="dxa"/>
-              <w:right w:w="120" w:type="dxa"/>
-            </w:tcMar>
-            <w:vAlign w:val="center"/>
-          </w:tcPr>
-          <w:p>
-            <w:pPr>
-              <w:ind w:left="720"/>
-              <w:jc w:val="right"/>
-              <w:rPr>
-                <w:color w:val="CCCCCC"/>
-                <w:sz w:val="20"/>
-                <w:szCs w:val="20"/>
-              </w:rPr>
-            </w:pPr>
-          </w:p>
-        </w:tc>
-        <w:tc>
-          <w:tcPr>
-            <w:tcW w:w="1380" w:type="dxa"/>
-            <w:tcBorders>
-              <w:top w:val="nil"/>
-              <w:left w:val="nil"/>
-              <w:bottom w:val="nil"/>
-              <w:right w:val="nil"/>
-            </w:tcBorders>
-            <w:shd w:val="clear" w:color="auto" w:fill="auto"/>
-            <w:tcMar>
-              <w:top w:w="60" w:type="dxa"/>
-              <w:left w:w="120" w:type="dxa"/>
-              <w:bottom w:w="60" w:type="dxa"/>
-              <w:right w:w="120" w:type="dxa"/>
-            </w:tcMar>
-          </w:tcPr>
-          <w:p>
-            <w:pPr>
-              <w:ind w:left="720"/>
-              <w:jc w:val="right"/>
-              <w:rPr>
-                <w:color w:val="CCCCCC"/>
-                <w:sz w:val="20"/>
-                <w:szCs w:val="20"/>
-              </w:rPr>
-            </w:pPr>
-          </w:p>
-        </w:tc>
-        <w:tc>
-          <w:tcPr>
-            <w:tcW w:w="1275" w:type="dxa"/>
-            <w:tcBorders>
-              <w:top w:val="nil"/>
-              <w:left w:val="nil"/>
-              <w:bottom w:val="nil"/>
-              <w:right w:val="nil"/>
-            </w:tcBorders>
-            <w:shd w:val="clear" w:color="auto" w:fill="auto"/>
-            <w:tcMar>
-              <w:top w:w="60" w:type="dxa"/>
-              <w:left w:w="120" w:type="dxa"/>
-              <w:bottom w:w="60" w:type="dxa"/>
-              <w:right w:w="120" w:type="dxa"/>
-            </w:tcMar>
-          </w:tcPr>
-          <w:p>
-            <w:pPr>
-              <w:ind w:left="720"/>
-              <w:jc w:val="right"/>
-              <w:rPr>
-                <w:color w:val="CCCCCC"/>
-                <w:sz w:val="20"/>
-                <w:szCs w:val="20"/>
-              </w:rPr>
-            </w:pPr>
-          </w:p>
-        </w:tc>
-        <w:tc>
-          <w:tcPr>
-            <w:tcW w:w="1380" w:type="dxa"/>
-            <w:tcBorders>
-              <w:top w:val="nil"/>
-              <w:left w:val="nil"/>
-              <w:bottom w:val="nil"/>
-              <w:right w:val="nil"/>
-            </w:tcBorders>
-            <w:shd w:val="clear" w:color="auto" w:fill="auto"/>
-            <w:tcMar>
-              <w:top w:w="60" w:type="dxa"/>
-              <w:left w:w="120" w:type="dxa"/>
-              <w:bottom w:w="60" w:type="dxa"/>
-              <w:right w:w="120" w:type="dxa"/>
-            </w:tcMar>
-          </w:tcPr>
-          <w:p>
-            <w:pPr>
-              <w:ind w:left="720"/>
-              <w:jc w:val="right"/>
-              <w:rPr>
-                <w:color w:val="CCCCCC"/>
-                <w:sz w:val="20"/>
-                <w:szCs w:val="20"/>
-              </w:rPr>
-            </w:pPr>
-          </w:p>
-        </w:tc>
-      </w:tr>
-    </w:tbl>
     <w:p>
       <w:pPr>
         <w:numPr>
@@ -3947,16 +3197,96 @@
     </w:p>
     <w:p>
       <w:pPr>
+        <w:ind w:left="720"/>
+      </w:pPr>
+    </w:p>
+    <w:p>
+      <w:pPr>
+        <w:numPr>
+          <w:ilvl w:val="0"/>
+          <w:numId w:val="1"/>
+        </w:numPr>
+        <w:rPr>
+          <w:lang w:val="es-AR"/>
+        </w:rPr>
+      </w:pPr>
+      <w:proofErr w:type="gramStart"/>
+      <w:r>
+        <w:rPr>
+          <w:lang w:val="es-AR"/>
+        </w:rPr>
+        <w:t>Nulos .</w:t>
+      </w:r>
+      <w:proofErr w:type="gramEnd"/>
+      <w:r>
+        <w:rPr>
+          <w:lang w:val="es-AR"/>
+        </w:rPr>
+        <w:t xml:space="preserve"> Hay un 50% de l</w:t>
+      </w:r>
+      <w:r>
+        <w:rPr>
+          <w:lang w:val="es-AR"/>
+        </w:rPr>
+        <w:t xml:space="preserve">os campos </w:t>
+      </w:r>
+      <w:r>
+        <w:rPr>
+          <w:lang w:val="es-AR"/>
+        </w:rPr>
+        <w:t>‘</w:t>
+      </w:r>
+      <w:proofErr w:type="spellStart"/>
+      <w:r>
+        <w:rPr>
+          <w:lang w:val="es-AR"/>
+        </w:rPr>
+        <w:t>actual_departure</w:t>
+      </w:r>
+      <w:proofErr w:type="spellEnd"/>
+      <w:r>
+        <w:rPr>
+          <w:lang w:val="es-AR"/>
+        </w:rPr>
+        <w:t>’, ‘</w:t>
+      </w:r>
+      <w:proofErr w:type="spellStart"/>
+      <w:r>
+        <w:rPr>
+          <w:lang w:val="es-AR"/>
+        </w:rPr>
+        <w:t>actual_arrival</w:t>
+      </w:r>
+      <w:proofErr w:type="spellEnd"/>
+      <w:r>
+        <w:rPr>
+          <w:lang w:val="es-AR"/>
+        </w:rPr>
+        <w:t>’</w:t>
+      </w:r>
+      <w:r>
+        <w:rPr>
+          <w:lang w:val="es-AR"/>
+        </w:rPr>
+        <w:t xml:space="preserve"> en ‘/N’</w:t>
+      </w:r>
+    </w:p>
+    <w:p>
+      <w:pPr>
         <w:ind w:firstLine="720"/>
         <w:rPr>
           <w:sz w:val="20"/>
           <w:szCs w:val="20"/>
+          <w:lang w:val="es-AR"/>
         </w:rPr>
       </w:pPr>
     </w:p>
     <w:p>
       <w:pPr>
         <w:ind w:left="720"/>
+        <w:rPr>
+          <w:lang w:val="es-AR"/>
+        </w:rPr>
       </w:pPr>
     </w:p>
     <w:sectPr>

</xml_diff>